<commit_message>
Add intro text and summary chart
</commit_message>
<xml_diff>
--- a/publication/markdown/templates/report-template.docx
+++ b/publication/markdown/templates/report-template.docx
@@ -1653,10 +1653,11 @@
     <w:link w:val="Heading1Char"/>
     <w:uiPriority w:val="9"/>
     <w:qFormat/>
-    <w:rsid w:val="00C80488"/>
+    <w:rsid w:val="007525C3"/>
     <w:pPr>
       <w:keepNext/>
       <w:keepLines/>
+      <w:pageBreakBefore/>
       <w:outlineLvl w:val="0"/>
     </w:pPr>
     <w:rPr>
@@ -1905,9 +1906,9 @@
     <w:basedOn w:val="DefaultParagraphFont"/>
     <w:link w:val="Heading1"/>
     <w:uiPriority w:val="9"/>
-    <w:rsid w:val="00C80488"/>
-    <w:rPr>
-      <w:rFonts w:ascii="Source Sans Pro" w:eastAsiaTheme="majorEastAsia" w:hAnsi="Source Sans Pro" w:cstheme="majorBidi"/>
+    <w:rsid w:val="007525C3"/>
+    <w:rPr>
+      <w:rFonts w:ascii="Arial" w:eastAsiaTheme="majorEastAsia" w:hAnsi="Arial" w:cstheme="majorBidi"/>
       <w:b/>
       <w:bCs/>
       <w:color w:val="43358B"/>
@@ -2018,7 +2019,10 @@
     <w:name w:val="TableChart title"/>
     <w:basedOn w:val="ChartTitle"/>
     <w:qFormat/>
-    <w:rsid w:val="005666FD"/>
+    <w:rsid w:val="00D13E92"/>
+    <w:pPr>
+      <w:jc w:val="center"/>
+    </w:pPr>
     <w:rPr>
       <w:color w:val="964091"/>
     </w:rPr>
@@ -2735,7 +2739,7 @@
 </file>
 
 <file path=customXml/itemProps1.xml><?xml version="1.0" encoding="utf-8"?>
-<ds:datastoreItem xmlns:ds="http://schemas.openxmlformats.org/officeDocument/2006/customXml" ds:itemID="{BAAC64FE-D7EA-4343-B302-B911248AF4ED}">
+<ds:datastoreItem xmlns:ds="http://schemas.openxmlformats.org/officeDocument/2006/customXml" ds:itemID="{6325F456-2EB5-44AD-B27C-511ED8489875}">
   <ds:schemaRefs>
     <ds:schemaRef ds:uri="http://schemas.openxmlformats.org/officeDocument/2006/bibliography"/>
   </ds:schemaRefs>

</xml_diff>

<commit_message>
Add style for formula
</commit_message>
<xml_diff>
--- a/publication/markdown/templates/report-template.docx
+++ b/publication/markdown/templates/report-template.docx
@@ -3,6 +3,9 @@
 <w:document xmlns:wpc="http://schemas.microsoft.com/office/word/2010/wordprocessingCanvas" xmlns:cx="http://schemas.microsoft.com/office/drawing/2014/chartex" xmlns:cx1="http://schemas.microsoft.com/office/drawing/2015/9/8/chartex" xmlns:mc="http://schemas.openxmlformats.org/markup-compatibility/2006" xmlns:o="urn:schemas-microsoft-com:office:office" xmlns:r="http://schemas.openxmlformats.org/officeDocument/2006/relationships" xmlns:m="http://schemas.openxmlformats.org/officeDocument/2006/math" xmlns:v="urn:schemas-microsoft-com:vml" xmlns:wp14="http://schemas.microsoft.com/office/word/2010/wordprocessingDrawing" xmlns:wp="http://schemas.openxmlformats.org/drawingml/2006/wordprocessingDrawing" xmlns:w10="urn:schemas-microsoft-com:office:word" xmlns:w="http://schemas.openxmlformats.org/wordprocessingml/2006/main" xmlns:w14="http://schemas.microsoft.com/office/word/2010/wordml" xmlns:w15="http://schemas.microsoft.com/office/word/2012/wordml" xmlns:w16se="http://schemas.microsoft.com/office/word/2015/wordml/symex" xmlns:wpg="http://schemas.microsoft.com/office/word/2010/wordprocessingGroup" xmlns:wpi="http://schemas.microsoft.com/office/word/2010/wordprocessingInk" xmlns:wne="http://schemas.microsoft.com/office/word/2006/wordml" xmlns:wps="http://schemas.microsoft.com/office/word/2010/wordprocessingShape" mc:Ignorable="w14 w15 w16se wp14">
   <w:body>
     <w:p>
+      <w:pPr>
+        <w:pStyle w:val="Formula"/>
+      </w:pPr>
       <w:bookmarkStart w:id="0" w:name="_GoBack"/>
       <w:bookmarkEnd w:id="0"/>
     </w:p>
@@ -2446,6 +2449,27 @@
       <w:shd w:val="clear" w:color="auto" w:fill="FFFF00"/>
     </w:rPr>
   </w:style>
+  <w:style w:type="paragraph" w:customStyle="1" w:styleId="Formula">
+    <w:name w:val="Formula"/>
+    <w:basedOn w:val="Normal"/>
+    <w:link w:val="FormulaChar"/>
+    <w:qFormat/>
+    <w:rsid w:val="00CF005D"/>
+    <w:pPr>
+      <w:spacing w:line="480" w:lineRule="auto"/>
+    </w:pPr>
+  </w:style>
+  <w:style w:type="character" w:customStyle="1" w:styleId="FormulaChar">
+    <w:name w:val="Formula Char"/>
+    <w:basedOn w:val="DefaultParagraphFont"/>
+    <w:link w:val="Formula"/>
+    <w:rsid w:val="00CF005D"/>
+    <w:rPr>
+      <w:rFonts w:ascii="Arial" w:hAnsi="Arial"/>
+      <w:color w:val="0D0D0D" w:themeColor="text1" w:themeTint="F2"/>
+      <w:sz w:val="24"/>
+    </w:rPr>
+  </w:style>
 </w:styles>
 </file>
 
@@ -2737,7 +2761,7 @@
 </file>
 
 <file path=customXml/itemProps1.xml><?xml version="1.0" encoding="utf-8"?>
-<ds:datastoreItem xmlns:ds="http://schemas.openxmlformats.org/officeDocument/2006/customXml" ds:itemID="{E6D04103-CA7B-40B4-AC69-59D615E4D942}">
+<ds:datastoreItem xmlns:ds="http://schemas.openxmlformats.org/officeDocument/2006/customXml" ds:itemID="{14C48E44-DB6B-4D09-A359-2C8CBDD5D980}">
   <ds:schemaRefs>
     <ds:schemaRef ds:uri="http://schemas.openxmlformats.org/officeDocument/2006/bibliography"/>
   </ds:schemaRefs>

</xml_diff>

<commit_message>
Left justify table/chart titles
</commit_message>
<xml_diff>
--- a/publication/markdown/templates/report-template.docx
+++ b/publication/markdown/templates/report-template.docx
@@ -2017,10 +2017,7 @@
     <w:name w:val="TableChart title"/>
     <w:basedOn w:val="ChartTitle"/>
     <w:qFormat/>
-    <w:rsid w:val="00D13E92"/>
-    <w:pPr>
-      <w:jc w:val="center"/>
-    </w:pPr>
+    <w:rsid w:val="00D67DE1"/>
     <w:rPr>
       <w:color w:val="964091"/>
     </w:rPr>
@@ -2759,7 +2756,7 @@
 </file>
 
 <file path=customXml/itemProps1.xml><?xml version="1.0" encoding="utf-8"?>
-<ds:datastoreItem xmlns:ds="http://schemas.openxmlformats.org/officeDocument/2006/customXml" ds:itemID="{9898A3E5-78B7-4F89-B55C-22B8CA7ACDF9}">
+<ds:datastoreItem xmlns:ds="http://schemas.openxmlformats.org/officeDocument/2006/customXml" ds:itemID="{433269FB-BE92-48F0-AE2B-BB08A721EAA9}">
   <ds:schemaRefs>
     <ds:schemaRef ds:uri="http://schemas.openxmlformats.org/officeDocument/2006/bibliography"/>
   </ds:schemaRefs>

</xml_diff>